<commit_message>
update Report 1 for Real.docx 20080422
</commit_message>
<xml_diff>
--- a/Report 1 for Real.docx
+++ b/Report 1 for Real.docx
@@ -40,24 +40,42 @@
           <w:sz w:val="32"/>
           <w:szCs w:val="32"/>
         </w:rPr>
-        <w:t>Student: Yan Fei</w:t>
-      </w:r>
-    </w:p>
-    <w:p>
-      <w:pPr>
-        <w:jc w:val="center"/>
+        <w:t xml:space="preserve">Student: Yan </w:t>
+      </w:r>
+      <w:proofErr w:type="spellStart"/>
+      <w:r>
         <w:rPr>
           <w:sz w:val="32"/>
           <w:szCs w:val="32"/>
         </w:rPr>
-      </w:pPr>
-      <w:r>
+        <w:t>Fei</w:t>
+      </w:r>
+      <w:proofErr w:type="spellEnd"/>
+    </w:p>
+    <w:p>
+      <w:pPr>
+        <w:jc w:val="center"/>
         <w:rPr>
           <w:sz w:val="32"/>
           <w:szCs w:val="32"/>
         </w:rPr>
-        <w:t>Tutor: Dr. F.S. Schlindwein</w:t>
-      </w:r>
+      </w:pPr>
+      <w:r>
+        <w:rPr>
+          <w:sz w:val="32"/>
+          <w:szCs w:val="32"/>
+        </w:rPr>
+        <w:t xml:space="preserve">Tutor: Dr. F.S. </w:t>
+      </w:r>
+      <w:proofErr w:type="spellStart"/>
+      <w:r>
+        <w:rPr>
+          <w:sz w:val="32"/>
+          <w:szCs w:val="32"/>
+        </w:rPr>
+        <w:t>Schlindwein</w:t>
+      </w:r>
+      <w:proofErr w:type="spellEnd"/>
     </w:p>
     <w:p>
       <w:pPr>
@@ -238,13 +256,26 @@
       </w:r>
     </w:p>
     <w:p>
-      <w:r>
-        <w:t>DSK5L  -A –C1</w:t>
-      </w:r>
-    </w:p>
-    <w:p>
-      <w:r>
-        <w:t>The DSK responds with the messages as that showing in the handout, which tell me that the DSK has passed the test checking the DSK memory.</w:t>
+      <w:proofErr w:type="gramStart"/>
+      <w:r>
+        <w:t>DSK5L  -</w:t>
+      </w:r>
+      <w:proofErr w:type="gramEnd"/>
+      <w:r>
+        <w:t>A –C1</w:t>
+      </w:r>
+    </w:p>
+    <w:p>
+      <w:r>
+        <w:t xml:space="preserve">The DSK responds with the messages as that showing in the handout, which </w:t>
+      </w:r>
+      <w:proofErr w:type="gramStart"/>
+      <w:r>
+        <w:t>tell</w:t>
+      </w:r>
+      <w:proofErr w:type="gramEnd"/>
+      <w:r>
+        <w:t xml:space="preserve"> me that the DSK has passed the test checking the DSK memory.</w:t>
       </w:r>
     </w:p>
     <w:p>
@@ -407,7 +438,15 @@
         <w:t>Also, I can change</w:t>
       </w:r>
       <w:r>
-        <w:t xml:space="preserve"> the sampling rate to generate the different frequency of sinewave. </w:t>
+        <w:t xml:space="preserve"> the sampling rate to generate the different frequency of </w:t>
+      </w:r>
+      <w:proofErr w:type="spellStart"/>
+      <w:r>
+        <w:t>sinewave</w:t>
+      </w:r>
+      <w:proofErr w:type="spellEnd"/>
+      <w:r>
+        <w:t xml:space="preserve">. </w:t>
       </w:r>
       <w:r>
         <w:t>So I change the values to TA=000Fh and RA-000Fh on data positions 0xF000 and 0xF01. I run the program from beginning and see the different frequency of sine wave.</w:t>
@@ -608,23 +647,41 @@
           <w:szCs w:val="20"/>
         </w:rPr>
         <w:tab/>
-        <w:t>; We are going to change the accumulator</w:t>
-      </w:r>
-    </w:p>
-    <w:p>
-      <w:pPr>
+        <w:t xml:space="preserve">; </w:t>
+      </w:r>
+      <w:proofErr w:type="gramStart"/>
+      <w:r>
         <w:rPr>
           <w:rFonts w:ascii="Times New Roman" w:hAnsi="Times New Roman" w:cs="Times New Roman"/>
           <w:sz w:val="20"/>
           <w:szCs w:val="20"/>
         </w:rPr>
-      </w:pPr>
+        <w:t>We</w:t>
+      </w:r>
+      <w:proofErr w:type="gramEnd"/>
       <w:r>
         <w:rPr>
           <w:rFonts w:ascii="Times New Roman" w:hAnsi="Times New Roman" w:cs="Times New Roman"/>
           <w:sz w:val="20"/>
           <w:szCs w:val="20"/>
         </w:rPr>
+        <w:t xml:space="preserve"> are going to change the accumulator</w:t>
+      </w:r>
+    </w:p>
+    <w:p>
+      <w:pPr>
+        <w:rPr>
+          <w:rFonts w:ascii="Times New Roman" w:hAnsi="Times New Roman" w:cs="Times New Roman"/>
+          <w:sz w:val="20"/>
+          <w:szCs w:val="20"/>
+        </w:rPr>
+      </w:pPr>
+      <w:r>
+        <w:rPr>
+          <w:rFonts w:ascii="Times New Roman" w:hAnsi="Times New Roman" w:cs="Times New Roman"/>
+          <w:sz w:val="20"/>
+          <w:szCs w:val="20"/>
+        </w:rPr>
         <w:tab/>
         <w:t>LAMM</w:t>
       </w:r>
@@ -716,7 +773,27 @@
           <w:szCs w:val="20"/>
         </w:rPr>
         <w:tab/>
-        <w:t>; Store Acc into Data Tx Register (echo to D/A)</w:t>
+        <w:t xml:space="preserve">; Store Acc into Data </w:t>
+      </w:r>
+      <w:proofErr w:type="spellStart"/>
+      <w:proofErr w:type="gramStart"/>
+      <w:r>
+        <w:rPr>
+          <w:rFonts w:ascii="Times New Roman" w:hAnsi="Times New Roman" w:cs="Times New Roman"/>
+          <w:sz w:val="20"/>
+          <w:szCs w:val="20"/>
+        </w:rPr>
+        <w:t>Tx</w:t>
+      </w:r>
+      <w:proofErr w:type="spellEnd"/>
+      <w:proofErr w:type="gramEnd"/>
+      <w:r>
+        <w:rPr>
+          <w:rFonts w:ascii="Times New Roman" w:hAnsi="Times New Roman" w:cs="Times New Roman"/>
+          <w:sz w:val="20"/>
+          <w:szCs w:val="20"/>
+        </w:rPr>
+        <w:t xml:space="preserve"> Register (echo to D/A)</w:t>
       </w:r>
     </w:p>
     <w:p>
@@ -960,6 +1037,7 @@
         </w:rPr>
         <w:t>∴</w:t>
       </w:r>
+      <w:proofErr w:type="spellStart"/>
       <w:r>
         <w:t>f</w:t>
       </w:r>
@@ -972,6 +1050,7 @@
         </w:rPr>
         <w:t>sam</w:t>
       </w:r>
+      <w:proofErr w:type="spellEnd"/>
       <w:r>
         <w:t>=10 kHz</w:t>
       </w:r>
@@ -1081,9 +1160,9 @@
         <w:lastRenderedPageBreak/>
         <w:drawing>
           <wp:inline distT="0" distB="0" distL="0" distR="0">
-            <wp:extent cx="4102100" cy="3076575"/>
-            <wp:effectExtent l="19050" t="0" r="0" b="0"/>
-            <wp:docPr id="5" name="Picture 5" descr="C:\Documents and Settings\Tony\Desktop\IMG_0255.jpg"/>
+            <wp:extent cx="3975100" cy="2981325"/>
+            <wp:effectExtent l="19050" t="0" r="6350" b="0"/>
+            <wp:docPr id="13" name="Picture 1" descr="C:\Documents and Settings\Tony\Desktop\IMG_1223.JPG"/>
             <wp:cNvGraphicFramePr>
               <a:graphicFrameLocks xmlns:a="http://schemas.openxmlformats.org/drawingml/2006/main" noChangeAspect="1"/>
             </wp:cNvGraphicFramePr>
@@ -1091,130 +1170,13 @@
               <a:graphicData uri="http://schemas.openxmlformats.org/drawingml/2006/picture">
                 <pic:pic xmlns:pic="http://schemas.openxmlformats.org/drawingml/2006/picture">
                   <pic:nvPicPr>
-                    <pic:cNvPr id="0" name="Picture 5" descr="C:\Documents and Settings\Tony\Desktop\IMG_0255.jpg"/>
+                    <pic:cNvPr id="0" name="Picture 1" descr="C:\Documents and Settings\Tony\Desktop\IMG_1223.JPG"/>
                     <pic:cNvPicPr>
                       <a:picLocks noChangeAspect="1" noChangeArrowheads="1"/>
                     </pic:cNvPicPr>
                   </pic:nvPicPr>
                   <pic:blipFill>
                     <a:blip r:embed="rId9"/>
-                    <a:srcRect/>
-                    <a:stretch>
-                      <a:fillRect/>
-                    </a:stretch>
-                  </pic:blipFill>
-                  <pic:spPr bwMode="auto">
-                    <a:xfrm>
-                      <a:off x="0" y="0"/>
-                      <a:ext cx="4104956" cy="3078717"/>
-                    </a:xfrm>
-                    <a:prstGeom prst="rect">
-                      <a:avLst/>
-                    </a:prstGeom>
-                    <a:noFill/>
-                    <a:ln w="9525">
-                      <a:noFill/>
-                      <a:miter lim="800000"/>
-                      <a:headEnd/>
-                      <a:tailEnd/>
-                    </a:ln>
-                  </pic:spPr>
-                </pic:pic>
-              </a:graphicData>
-            </a:graphic>
-          </wp:inline>
-        </w:drawing>
-      </w:r>
-    </w:p>
-    <w:p>
-      <w:r>
-        <w:t>6000 Hz</w:t>
-      </w:r>
-    </w:p>
-    <w:p>
-      <w:r>
-        <w:rPr>
-          <w:noProof/>
-          <w:lang w:val="en-US"/>
-        </w:rPr>
-        <w:drawing>
-          <wp:inline distT="0" distB="0" distL="0" distR="0">
-            <wp:extent cx="4105275" cy="3078956"/>
-            <wp:effectExtent l="19050" t="0" r="9525" b="0"/>
-            <wp:docPr id="6" name="Picture 6" descr="C:\Documents and Settings\Tony\Desktop\IMG_0254.jpg"/>
-            <wp:cNvGraphicFramePr>
-              <a:graphicFrameLocks xmlns:a="http://schemas.openxmlformats.org/drawingml/2006/main" noChangeAspect="1"/>
-            </wp:cNvGraphicFramePr>
-            <a:graphic xmlns:a="http://schemas.openxmlformats.org/drawingml/2006/main">
-              <a:graphicData uri="http://schemas.openxmlformats.org/drawingml/2006/picture">
-                <pic:pic xmlns:pic="http://schemas.openxmlformats.org/drawingml/2006/picture">
-                  <pic:nvPicPr>
-                    <pic:cNvPr id="0" name="Picture 6" descr="C:\Documents and Settings\Tony\Desktop\IMG_0254.jpg"/>
-                    <pic:cNvPicPr>
-                      <a:picLocks noChangeAspect="1" noChangeArrowheads="1"/>
-                    </pic:cNvPicPr>
-                  </pic:nvPicPr>
-                  <pic:blipFill>
-                    <a:blip r:embed="rId10"/>
-                    <a:srcRect/>
-                    <a:stretch>
-                      <a:fillRect/>
-                    </a:stretch>
-                  </pic:blipFill>
-                  <pic:spPr bwMode="auto">
-                    <a:xfrm>
-                      <a:off x="0" y="0"/>
-                      <a:ext cx="4105275" cy="3078956"/>
-                    </a:xfrm>
-                    <a:prstGeom prst="rect">
-                      <a:avLst/>
-                    </a:prstGeom>
-                    <a:noFill/>
-                    <a:ln w="9525">
-                      <a:noFill/>
-                      <a:miter lim="800000"/>
-                      <a:headEnd/>
-                      <a:tailEnd/>
-                    </a:ln>
-                  </pic:spPr>
-                </pic:pic>
-              </a:graphicData>
-            </a:graphic>
-          </wp:inline>
-        </w:drawing>
-      </w:r>
-    </w:p>
-    <w:p>
-      <w:r>
-        <w:t>9000 Hz</w:t>
-      </w:r>
-    </w:p>
-    <w:p>
-      <w:r>
-        <w:rPr>
-          <w:noProof/>
-          <w:lang w:val="en-US"/>
-        </w:rPr>
-        <w:lastRenderedPageBreak/>
-        <w:drawing>
-          <wp:inline distT="0" distB="0" distL="0" distR="0">
-            <wp:extent cx="3975100" cy="2981325"/>
-            <wp:effectExtent l="19050" t="0" r="6350" b="0"/>
-            <wp:docPr id="7" name="Picture 7" descr="C:\Documents and Settings\Tony\Desktop\IMG_0256.jpg"/>
-            <wp:cNvGraphicFramePr>
-              <a:graphicFrameLocks xmlns:a="http://schemas.openxmlformats.org/drawingml/2006/main" noChangeAspect="1"/>
-            </wp:cNvGraphicFramePr>
-            <a:graphic xmlns:a="http://schemas.openxmlformats.org/drawingml/2006/main">
-              <a:graphicData uri="http://schemas.openxmlformats.org/drawingml/2006/picture">
-                <pic:pic xmlns:pic="http://schemas.openxmlformats.org/drawingml/2006/picture">
-                  <pic:nvPicPr>
-                    <pic:cNvPr id="0" name="Picture 7" descr="C:\Documents and Settings\Tony\Desktop\IMG_0256.jpg"/>
-                    <pic:cNvPicPr>
-                      <a:picLocks noChangeAspect="1" noChangeArrowheads="1"/>
-                    </pic:cNvPicPr>
-                  </pic:nvPicPr>
-                  <pic:blipFill>
-                    <a:blip r:embed="rId11"/>
                     <a:srcRect/>
                     <a:stretch>
                       <a:fillRect/>
@@ -1245,7 +1207,10 @@
     </w:p>
     <w:p>
       <w:r>
-        <w:t>9500 Hz</w:t>
+        <w:t>5</w:t>
+      </w:r>
+      <w:r>
+        <w:t>500 Hz</w:t>
       </w:r>
     </w:p>
     <w:p>
@@ -1256,9 +1221,9 @@
         </w:rPr>
         <w:drawing>
           <wp:inline distT="0" distB="0" distL="0" distR="0">
-            <wp:extent cx="4000500" cy="3000375"/>
+            <wp:extent cx="3949700" cy="2962275"/>
             <wp:effectExtent l="19050" t="0" r="0" b="0"/>
-            <wp:docPr id="8" name="Picture 8" descr="C:\Documents and Settings\Tony\Desktop\IMG_0257.jpg"/>
+            <wp:docPr id="14" name="Picture 2" descr="C:\Documents and Settings\Tony\Desktop\IMG_1224.JPG"/>
             <wp:cNvGraphicFramePr>
               <a:graphicFrameLocks xmlns:a="http://schemas.openxmlformats.org/drawingml/2006/main" noChangeAspect="1"/>
             </wp:cNvGraphicFramePr>
@@ -1266,13 +1231,13 @@
               <a:graphicData uri="http://schemas.openxmlformats.org/drawingml/2006/picture">
                 <pic:pic xmlns:pic="http://schemas.openxmlformats.org/drawingml/2006/picture">
                   <pic:nvPicPr>
-                    <pic:cNvPr id="0" name="Picture 8" descr="C:\Documents and Settings\Tony\Desktop\IMG_0257.jpg"/>
+                    <pic:cNvPr id="0" name="Picture 2" descr="C:\Documents and Settings\Tony\Desktop\IMG_1224.JPG"/>
                     <pic:cNvPicPr>
                       <a:picLocks noChangeAspect="1" noChangeArrowheads="1"/>
                     </pic:cNvPicPr>
                   </pic:nvPicPr>
                   <pic:blipFill>
-                    <a:blip r:embed="rId12"/>
+                    <a:blip r:embed="rId10"/>
                     <a:srcRect/>
                     <a:stretch>
                       <a:fillRect/>
@@ -1281,7 +1246,7 @@
                   <pic:spPr bwMode="auto">
                     <a:xfrm>
                       <a:off x="0" y="0"/>
-                      <a:ext cx="4000500" cy="3000375"/>
+                      <a:ext cx="3949700" cy="2962275"/>
                     </a:xfrm>
                     <a:prstGeom prst="rect">
                       <a:avLst/>
@@ -1393,7 +1358,7 @@
                     </pic:cNvPicPr>
                   </pic:nvPicPr>
                   <pic:blipFill>
-                    <a:blip r:embed="rId13"/>
+                    <a:blip r:embed="rId11"/>
                     <a:srcRect/>
                     <a:stretch>
                       <a:fillRect/>
@@ -2731,7 +2696,7 @@
                     </pic:cNvPicPr>
                   </pic:nvPicPr>
                   <pic:blipFill>
-                    <a:blip r:embed="rId14"/>
+                    <a:blip r:embed="rId12"/>
                     <a:srcRect/>
                     <a:stretch>
                       <a:fillRect/>
@@ -2973,7 +2938,7 @@
                     </pic:cNvPicPr>
                   </pic:nvPicPr>
                   <pic:blipFill>
-                    <a:blip r:embed="rId15"/>
+                    <a:blip r:embed="rId13"/>
                     <a:srcRect/>
                     <a:stretch>
                       <a:fillRect/>
@@ -5671,7 +5636,7 @@
                     </pic:cNvPicPr>
                   </pic:nvPicPr>
                   <pic:blipFill>
-                    <a:blip r:embed="rId16"/>
+                    <a:blip r:embed="rId14"/>
                     <a:srcRect/>
                     <a:stretch>
                       <a:fillRect/>

</xml_diff>